<commit_message>
only thing left is whs
</commit_message>
<xml_diff>
--- a/01_HealthAndSafety_WHSManagementPlan.docx
+++ b/01_HealthAndSafety_WHSManagementPlan.docx
@@ -1404,48 +1404,6 @@
     </w:p>
     <w:p>
       <w:pPr>
-        <w:pStyle w:val="ParagraphStyle1"/>
-        <w:numPr>
-          <w:ilvl w:val="0"/>
-          <w:numId w:val="0"/>
-        </w:numPr>
-        <w:ind w:left="984"/>
-        <w:rPr>
-          <w:color w:val="auto"/>
-          <w:highlight w:val="yellow"/>
-        </w:rPr>
-      </w:pPr>
-    </w:p>
-    <w:p>
-      <w:pPr>
-        <w:pStyle w:val="ParagraphStyle1"/>
-        <w:numPr>
-          <w:ilvl w:val="0"/>
-          <w:numId w:val="0"/>
-        </w:numPr>
-        <w:ind w:left="984"/>
-        <w:rPr>
-          <w:color w:val="auto"/>
-          <w:highlight w:val="yellow"/>
-        </w:rPr>
-      </w:pPr>
-    </w:p>
-    <w:p>
-      <w:pPr>
-        <w:pStyle w:val="ParagraphStyle1"/>
-        <w:numPr>
-          <w:ilvl w:val="0"/>
-          <w:numId w:val="0"/>
-        </w:numPr>
-        <w:ind w:left="984"/>
-        <w:rPr>
-          <w:color w:val="auto"/>
-          <w:highlight w:val="yellow"/>
-        </w:rPr>
-      </w:pPr>
-    </w:p>
-    <w:p>
-      <w:pPr>
         <w:pStyle w:val="BodyFormSamples"/>
         <w:tabs>
           <w:tab w:val="left" w:pos="6260"/>
@@ -1539,24 +1497,40 @@
         <w:pStyle w:val="BodyFormSamples"/>
         <w:numPr>
           <w:ilvl w:val="0"/>
-          <w:numId w:val="6"/>
+          <w:numId w:val="5"/>
         </w:numPr>
-        <w:outlineLvl w:val="0"/>
-        <w:rPr>
-          <w:bCs/>
-          <w:color w:val="auto"/>
-        </w:rPr>
-      </w:pPr>
-    </w:p>
-    <w:p>
-      <w:pPr>
-        <w:pStyle w:val="BodyFormSamples"/>
-        <w:outlineLvl w:val="0"/>
-        <w:rPr>
-          <w:bCs/>
-          <w:color w:val="auto"/>
-        </w:rPr>
-      </w:pPr>
+        <w:tabs>
+          <w:tab w:val="left" w:pos="6260"/>
+        </w:tabs>
+        <w:spacing w:before="170"/>
+        <w:rPr>
+          <w:color w:val="auto"/>
+        </w:rPr>
+      </w:pPr>
+      <w:r>
+        <w:rPr>
+          <w:color w:val="auto"/>
+        </w:rPr>
+        <w:t>W</w:t>
+      </w:r>
+      <w:r>
+        <w:rPr>
+          <w:color w:val="auto"/>
+        </w:rPr>
+        <w:t xml:space="preserve">HS </w:t>
+      </w:r>
+      <w:r>
+        <w:rPr>
+          <w:color w:val="auto"/>
+        </w:rPr>
+        <w:t xml:space="preserve">safety </w:t>
+      </w:r>
+      <w:r>
+        <w:rPr>
+          <w:color w:val="auto"/>
+        </w:rPr>
+        <w:t>Officer</w:t>
+      </w:r>
     </w:p>
     <w:p>
       <w:pPr>
@@ -1565,20 +1539,85 @@
           <w:ilvl w:val="0"/>
           <w:numId w:val="5"/>
         </w:numPr>
-        <w:outlineLvl w:val="0"/>
-        <w:rPr>
-          <w:bCs/>
-          <w:color w:val="auto"/>
-          <w:highlight w:val="yellow"/>
-        </w:rPr>
-      </w:pPr>
-      <w:r>
-        <w:rPr>
-          <w:bCs/>
-          <w:color w:val="auto"/>
-          <w:highlight w:val="yellow"/>
-        </w:rPr>
-        <w:t>&lt;Health and Safety Expert Name&gt;</w:t>
+        <w:tabs>
+          <w:tab w:val="left" w:pos="6260"/>
+        </w:tabs>
+        <w:spacing w:before="170"/>
+        <w:rPr>
+          <w:color w:val="auto"/>
+        </w:rPr>
+      </w:pPr>
+      <w:r>
+        <w:rPr>
+          <w:color w:val="auto"/>
+        </w:rPr>
+        <w:t xml:space="preserve">Human Resources </w:t>
+      </w:r>
+    </w:p>
+    <w:p>
+      <w:pPr>
+        <w:pStyle w:val="BodyFormSamples"/>
+        <w:numPr>
+          <w:ilvl w:val="0"/>
+          <w:numId w:val="5"/>
+        </w:numPr>
+        <w:tabs>
+          <w:tab w:val="left" w:pos="6260"/>
+        </w:tabs>
+        <w:spacing w:before="170"/>
+        <w:rPr>
+          <w:color w:val="auto"/>
+        </w:rPr>
+      </w:pPr>
+      <w:r>
+        <w:rPr>
+          <w:color w:val="auto"/>
+        </w:rPr>
+        <w:t xml:space="preserve">WHS safety coordinator </w:t>
+      </w:r>
+    </w:p>
+    <w:p>
+      <w:pPr>
+        <w:pStyle w:val="BodyFormSamples"/>
+        <w:numPr>
+          <w:ilvl w:val="0"/>
+          <w:numId w:val="5"/>
+        </w:numPr>
+        <w:tabs>
+          <w:tab w:val="left" w:pos="6260"/>
+        </w:tabs>
+        <w:spacing w:before="170"/>
+        <w:rPr>
+          <w:color w:val="auto"/>
+        </w:rPr>
+      </w:pPr>
+      <w:r>
+        <w:rPr>
+          <w:color w:val="auto"/>
+        </w:rPr>
+        <w:t>First aid officer</w:t>
+      </w:r>
+    </w:p>
+    <w:p>
+      <w:pPr>
+        <w:pStyle w:val="BodyFormSamples"/>
+        <w:numPr>
+          <w:ilvl w:val="0"/>
+          <w:numId w:val="5"/>
+        </w:numPr>
+        <w:tabs>
+          <w:tab w:val="left" w:pos="6260"/>
+        </w:tabs>
+        <w:spacing w:before="170"/>
+        <w:rPr>
+          <w:color w:val="auto"/>
+        </w:rPr>
+      </w:pPr>
+      <w:r>
+        <w:rPr>
+          <w:color w:val="auto"/>
+        </w:rPr>
+        <w:t>Electrical safety officer</w:t>
       </w:r>
     </w:p>
     <w:p>
@@ -1791,9 +1830,6 @@
           </wp:inline>
         </w:drawing>
       </w:r>
-    </w:p>
-    <w:p/>
-    <w:p>
       <w:r>
         <w:br w:type="page"/>
       </w:r>
@@ -3438,6 +3474,14 @@
                 <w:lang w:val="en-AU"/>
               </w:rPr>
             </w:pPr>
+            <w:r>
+              <w:rPr>
+                <w:rFonts w:ascii="Calibri" w:hAnsi="Calibri" w:cs="Times New Roman"/>
+                <w:color w:val="auto"/>
+                <w:lang w:val="en-AU"/>
+              </w:rPr>
+              <w:t>Loose wires</w:t>
+            </w:r>
           </w:p>
         </w:tc>
         <w:tc>
@@ -3455,6 +3499,14 @@
                 <w:lang w:val="en-AU"/>
               </w:rPr>
             </w:pPr>
+            <w:r>
+              <w:rPr>
+                <w:rFonts w:ascii="Calibri" w:hAnsi="Calibri" w:cs="Times New Roman"/>
+                <w:color w:val="auto"/>
+                <w:lang w:val="en-AU"/>
+              </w:rPr>
+              <w:t>C</w:t>
+            </w:r>
           </w:p>
         </w:tc>
         <w:tc>
@@ -3472,6 +3524,14 @@
                 <w:lang w:val="en-AU"/>
               </w:rPr>
             </w:pPr>
+            <w:r>
+              <w:rPr>
+                <w:rFonts w:ascii="Calibri" w:hAnsi="Calibri" w:cs="Times New Roman"/>
+                <w:color w:val="auto"/>
+                <w:lang w:val="en-AU"/>
+              </w:rPr>
+              <w:t>2</w:t>
+            </w:r>
           </w:p>
         </w:tc>
         <w:tc>
@@ -3489,6 +3549,14 @@
                 <w:lang w:val="en-AU"/>
               </w:rPr>
             </w:pPr>
+            <w:r>
+              <w:rPr>
+                <w:rFonts w:ascii="Calibri" w:hAnsi="Calibri" w:cs="Times New Roman"/>
+                <w:color w:val="auto"/>
+                <w:lang w:val="en-AU"/>
+              </w:rPr>
+              <w:t>Low</w:t>
+            </w:r>
           </w:p>
         </w:tc>
       </w:tr>
@@ -3512,6 +3580,14 @@
                 <w:lang w:val="en-AU"/>
               </w:rPr>
             </w:pPr>
+            <w:r>
+              <w:rPr>
+                <w:rFonts w:ascii="Calibri" w:hAnsi="Calibri" w:cs="Times New Roman"/>
+                <w:color w:val="auto"/>
+                <w:lang w:val="en-AU"/>
+              </w:rPr>
+              <w:t>Loose equipment falling causing physical damage</w:t>
+            </w:r>
           </w:p>
         </w:tc>
         <w:tc>
@@ -3529,6 +3605,14 @@
                 <w:lang w:val="en-AU"/>
               </w:rPr>
             </w:pPr>
+            <w:r>
+              <w:rPr>
+                <w:rFonts w:ascii="Calibri" w:hAnsi="Calibri" w:cs="Times New Roman"/>
+                <w:color w:val="auto"/>
+                <w:lang w:val="en-AU"/>
+              </w:rPr>
+              <w:t>B</w:t>
+            </w:r>
           </w:p>
         </w:tc>
         <w:tc>
@@ -3546,6 +3630,14 @@
                 <w:lang w:val="en-AU"/>
               </w:rPr>
             </w:pPr>
+            <w:r>
+              <w:rPr>
+                <w:rFonts w:ascii="Calibri" w:hAnsi="Calibri" w:cs="Times New Roman"/>
+                <w:color w:val="auto"/>
+                <w:lang w:val="en-AU"/>
+              </w:rPr>
+              <w:t>1</w:t>
+            </w:r>
           </w:p>
         </w:tc>
         <w:tc>
@@ -3563,6 +3655,9 @@
                 <w:lang w:val="en-AU"/>
               </w:rPr>
             </w:pPr>
+            <w:r>
+              <w:t>Low</w:t>
+            </w:r>
           </w:p>
         </w:tc>
       </w:tr>
@@ -3586,6 +3681,14 @@
                 <w:lang w:val="en-AU"/>
               </w:rPr>
             </w:pPr>
+            <w:r>
+              <w:rPr>
+                <w:rFonts w:ascii="Calibri" w:hAnsi="Calibri" w:cs="Times New Roman"/>
+                <w:color w:val="auto"/>
+                <w:lang w:val="en-AU"/>
+              </w:rPr>
+              <w:t>Gas leak</w:t>
+            </w:r>
           </w:p>
         </w:tc>
         <w:tc>
@@ -3603,6 +3706,14 @@
                 <w:lang w:val="en-AU"/>
               </w:rPr>
             </w:pPr>
+            <w:r>
+              <w:rPr>
+                <w:rFonts w:ascii="Calibri" w:hAnsi="Calibri" w:cs="Times New Roman"/>
+                <w:color w:val="auto"/>
+                <w:lang w:val="en-AU"/>
+              </w:rPr>
+              <w:t>A</w:t>
+            </w:r>
           </w:p>
         </w:tc>
         <w:tc>
@@ -3620,6 +3731,14 @@
                 <w:lang w:val="en-AU"/>
               </w:rPr>
             </w:pPr>
+            <w:r>
+              <w:rPr>
+                <w:rFonts w:ascii="Calibri" w:hAnsi="Calibri" w:cs="Times New Roman"/>
+                <w:color w:val="auto"/>
+                <w:lang w:val="en-AU"/>
+              </w:rPr>
+              <w:t>1</w:t>
+            </w:r>
           </w:p>
         </w:tc>
         <w:tc>
@@ -3637,6 +3756,14 @@
                 <w:lang w:val="en-AU"/>
               </w:rPr>
             </w:pPr>
+            <w:r>
+              <w:rPr>
+                <w:rFonts w:ascii="Calibri" w:hAnsi="Calibri" w:cs="Times New Roman"/>
+                <w:color w:val="auto"/>
+                <w:lang w:val="en-AU"/>
+              </w:rPr>
+              <w:t>Low</w:t>
+            </w:r>
           </w:p>
         </w:tc>
       </w:tr>
@@ -3660,6 +3787,14 @@
                 <w:lang w:val="en-AU"/>
               </w:rPr>
             </w:pPr>
+            <w:r>
+              <w:rPr>
+                <w:rFonts w:ascii="Calibri" w:hAnsi="Calibri" w:cs="Times New Roman"/>
+                <w:color w:val="auto"/>
+                <w:lang w:val="en-AU"/>
+              </w:rPr>
+              <w:t>Fire</w:t>
+            </w:r>
           </w:p>
         </w:tc>
         <w:tc>
@@ -3677,6 +3812,14 @@
                 <w:lang w:val="en-AU"/>
               </w:rPr>
             </w:pPr>
+            <w:r>
+              <w:rPr>
+                <w:rFonts w:ascii="Calibri" w:hAnsi="Calibri" w:cs="Times New Roman"/>
+                <w:color w:val="auto"/>
+                <w:lang w:val="en-AU"/>
+              </w:rPr>
+              <w:t>A</w:t>
+            </w:r>
           </w:p>
         </w:tc>
         <w:tc>
@@ -3694,6 +3837,14 @@
                 <w:lang w:val="en-AU"/>
               </w:rPr>
             </w:pPr>
+            <w:r>
+              <w:rPr>
+                <w:rFonts w:ascii="Calibri" w:hAnsi="Calibri" w:cs="Times New Roman"/>
+                <w:color w:val="auto"/>
+                <w:lang w:val="en-AU"/>
+              </w:rPr>
+              <w:t>1</w:t>
+            </w:r>
           </w:p>
         </w:tc>
         <w:tc>
@@ -3711,6 +3862,14 @@
                 <w:lang w:val="en-AU"/>
               </w:rPr>
             </w:pPr>
+            <w:r>
+              <w:rPr>
+                <w:rFonts w:ascii="Calibri" w:hAnsi="Calibri" w:cs="Times New Roman"/>
+                <w:color w:val="auto"/>
+                <w:lang w:val="en-AU"/>
+              </w:rPr>
+              <w:t>Low</w:t>
+            </w:r>
           </w:p>
         </w:tc>
       </w:tr>
@@ -3734,6 +3893,14 @@
                 <w:lang w:val="en-AU"/>
               </w:rPr>
             </w:pPr>
+            <w:r>
+              <w:rPr>
+                <w:rFonts w:ascii="Calibri" w:hAnsi="Calibri" w:cs="Times New Roman"/>
+                <w:color w:val="auto"/>
+                <w:lang w:val="en-AU"/>
+              </w:rPr>
+              <w:t>Meeting Deadline Stress</w:t>
+            </w:r>
           </w:p>
         </w:tc>
         <w:tc>
@@ -3751,6 +3918,14 @@
                 <w:lang w:val="en-AU"/>
               </w:rPr>
             </w:pPr>
+            <w:r>
+              <w:rPr>
+                <w:rFonts w:ascii="Calibri" w:hAnsi="Calibri" w:cs="Times New Roman"/>
+                <w:color w:val="auto"/>
+                <w:lang w:val="en-AU"/>
+              </w:rPr>
+              <w:t>D</w:t>
+            </w:r>
           </w:p>
         </w:tc>
         <w:tc>
@@ -3768,6 +3943,14 @@
                 <w:lang w:val="en-AU"/>
               </w:rPr>
             </w:pPr>
+            <w:r>
+              <w:rPr>
+                <w:rFonts w:ascii="Calibri" w:hAnsi="Calibri" w:cs="Times New Roman"/>
+                <w:color w:val="auto"/>
+                <w:lang w:val="en-AU"/>
+              </w:rPr>
+              <w:t>3</w:t>
+            </w:r>
           </w:p>
         </w:tc>
         <w:tc>
@@ -3785,6 +3968,22 @@
                 <w:lang w:val="en-AU"/>
               </w:rPr>
             </w:pPr>
+            <w:r>
+              <w:rPr>
+                <w:rFonts w:ascii="Calibri" w:hAnsi="Calibri" w:cs="Times New Roman"/>
+                <w:color w:val="auto"/>
+                <w:lang w:val="en-AU"/>
+              </w:rPr>
+              <w:t>M</w:t>
+            </w:r>
+            <w:r>
+              <w:rPr>
+                <w:rFonts w:ascii="Calibri" w:hAnsi="Calibri" w:cs="Times New Roman"/>
+                <w:color w:val="auto"/>
+                <w:lang w:val="en-AU"/>
+              </w:rPr>
+              <w:t>edium</w:t>
+            </w:r>
           </w:p>
         </w:tc>
       </w:tr>
@@ -3808,6 +4007,14 @@
                 <w:lang w:val="en-AU"/>
               </w:rPr>
             </w:pPr>
+            <w:r>
+              <w:rPr>
+                <w:rFonts w:ascii="Calibri" w:hAnsi="Calibri" w:cs="Times New Roman"/>
+                <w:color w:val="auto"/>
+                <w:lang w:val="en-AU"/>
+              </w:rPr>
+              <w:t>Spill</w:t>
+            </w:r>
           </w:p>
         </w:tc>
         <w:tc>
@@ -3825,6 +4032,14 @@
                 <w:lang w:val="en-AU"/>
               </w:rPr>
             </w:pPr>
+            <w:r>
+              <w:rPr>
+                <w:rFonts w:ascii="Calibri" w:hAnsi="Calibri" w:cs="Times New Roman"/>
+                <w:color w:val="auto"/>
+                <w:lang w:val="en-AU"/>
+              </w:rPr>
+              <w:t>D</w:t>
+            </w:r>
           </w:p>
         </w:tc>
         <w:tc>
@@ -3842,6 +4057,14 @@
                 <w:lang w:val="en-AU"/>
               </w:rPr>
             </w:pPr>
+            <w:r>
+              <w:rPr>
+                <w:rFonts w:ascii="Calibri" w:hAnsi="Calibri" w:cs="Times New Roman"/>
+                <w:color w:val="auto"/>
+                <w:lang w:val="en-AU"/>
+              </w:rPr>
+              <w:t>2</w:t>
+            </w:r>
           </w:p>
         </w:tc>
         <w:tc>
@@ -3859,6 +4082,22 @@
                 <w:lang w:val="en-AU"/>
               </w:rPr>
             </w:pPr>
+            <w:r>
+              <w:rPr>
+                <w:rFonts w:ascii="Calibri" w:hAnsi="Calibri" w:cs="Times New Roman"/>
+                <w:color w:val="auto"/>
+                <w:lang w:val="en-AU"/>
+              </w:rPr>
+              <w:t>M</w:t>
+            </w:r>
+            <w:r>
+              <w:rPr>
+                <w:rFonts w:ascii="Calibri" w:hAnsi="Calibri" w:cs="Times New Roman"/>
+                <w:color w:val="auto"/>
+                <w:lang w:val="en-AU"/>
+              </w:rPr>
+              <w:t>edium</w:t>
+            </w:r>
           </w:p>
         </w:tc>
       </w:tr>
@@ -3882,6 +4121,22 @@
                 <w:lang w:val="en-AU"/>
               </w:rPr>
             </w:pPr>
+            <w:r>
+              <w:rPr>
+                <w:rFonts w:ascii="Calibri" w:hAnsi="Calibri" w:cs="Times New Roman"/>
+                <w:color w:val="auto"/>
+                <w:lang w:val="en-AU"/>
+              </w:rPr>
+              <w:t>E</w:t>
+            </w:r>
+            <w:r>
+              <w:rPr>
+                <w:rFonts w:ascii="Calibri" w:hAnsi="Calibri" w:cs="Times New Roman"/>
+                <w:color w:val="auto"/>
+                <w:lang w:val="en-AU"/>
+              </w:rPr>
+              <w:t>pilepsy</w:t>
+            </w:r>
           </w:p>
         </w:tc>
         <w:tc>
@@ -3899,6 +4154,14 @@
                 <w:lang w:val="en-AU"/>
               </w:rPr>
             </w:pPr>
+            <w:r>
+              <w:rPr>
+                <w:rFonts w:ascii="Calibri" w:hAnsi="Calibri" w:cs="Times New Roman"/>
+                <w:color w:val="auto"/>
+                <w:lang w:val="en-AU"/>
+              </w:rPr>
+              <w:t>B</w:t>
+            </w:r>
           </w:p>
         </w:tc>
         <w:tc>
@@ -3916,6 +4179,14 @@
                 <w:lang w:val="en-AU"/>
               </w:rPr>
             </w:pPr>
+            <w:r>
+              <w:rPr>
+                <w:rFonts w:ascii="Calibri" w:hAnsi="Calibri" w:cs="Times New Roman"/>
+                <w:color w:val="auto"/>
+                <w:lang w:val="en-AU"/>
+              </w:rPr>
+              <w:t>3</w:t>
+            </w:r>
           </w:p>
         </w:tc>
         <w:tc>
@@ -3933,6 +4204,14 @@
                 <w:lang w:val="en-AU"/>
               </w:rPr>
             </w:pPr>
+            <w:r>
+              <w:rPr>
+                <w:rFonts w:ascii="Calibri" w:hAnsi="Calibri" w:cs="Times New Roman"/>
+                <w:color w:val="auto"/>
+                <w:lang w:val="en-AU"/>
+              </w:rPr>
+              <w:t>Medium</w:t>
+            </w:r>
           </w:p>
         </w:tc>
       </w:tr>
@@ -3956,6 +4235,14 @@
                 <w:lang w:val="en-AU"/>
               </w:rPr>
             </w:pPr>
+            <w:r>
+              <w:rPr>
+                <w:rFonts w:ascii="Calibri" w:hAnsi="Calibri" w:cs="Times New Roman"/>
+                <w:color w:val="auto"/>
+                <w:lang w:val="en-AU"/>
+              </w:rPr>
+              <w:t>Eye Strain</w:t>
+            </w:r>
           </w:p>
         </w:tc>
         <w:tc>
@@ -3973,6 +4260,14 @@
                 <w:lang w:val="en-AU"/>
               </w:rPr>
             </w:pPr>
+            <w:r>
+              <w:rPr>
+                <w:rFonts w:ascii="Calibri" w:hAnsi="Calibri" w:cs="Times New Roman"/>
+                <w:color w:val="auto"/>
+                <w:lang w:val="en-AU"/>
+              </w:rPr>
+              <w:t>D</w:t>
+            </w:r>
           </w:p>
         </w:tc>
         <w:tc>
@@ -3990,6 +4285,14 @@
                 <w:lang w:val="en-AU"/>
               </w:rPr>
             </w:pPr>
+            <w:r>
+              <w:rPr>
+                <w:rFonts w:ascii="Calibri" w:hAnsi="Calibri" w:cs="Times New Roman"/>
+                <w:color w:val="auto"/>
+                <w:lang w:val="en-AU"/>
+              </w:rPr>
+              <w:t>3</w:t>
+            </w:r>
           </w:p>
         </w:tc>
         <w:tc>
@@ -4007,6 +4310,14 @@
                 <w:lang w:val="en-AU"/>
               </w:rPr>
             </w:pPr>
+            <w:r>
+              <w:rPr>
+                <w:rFonts w:ascii="Calibri" w:hAnsi="Calibri" w:cs="Times New Roman"/>
+                <w:color w:val="auto"/>
+                <w:lang w:val="en-AU"/>
+              </w:rPr>
+              <w:t>Low</w:t>
+            </w:r>
           </w:p>
         </w:tc>
       </w:tr>
@@ -4030,6 +4341,14 @@
                 <w:lang w:val="en-AU"/>
               </w:rPr>
             </w:pPr>
+            <w:r>
+              <w:rPr>
+                <w:rFonts w:ascii="Calibri" w:hAnsi="Calibri" w:cs="Times New Roman"/>
+                <w:color w:val="auto"/>
+                <w:lang w:val="en-AU"/>
+              </w:rPr>
+              <w:t>Heart Attack</w:t>
+            </w:r>
           </w:p>
         </w:tc>
         <w:tc>
@@ -4047,6 +4366,14 @@
                 <w:lang w:val="en-AU"/>
               </w:rPr>
             </w:pPr>
+            <w:r>
+              <w:rPr>
+                <w:rFonts w:ascii="Calibri" w:hAnsi="Calibri" w:cs="Times New Roman"/>
+                <w:color w:val="auto"/>
+                <w:lang w:val="en-AU"/>
+              </w:rPr>
+              <w:t>A</w:t>
+            </w:r>
           </w:p>
         </w:tc>
         <w:tc>
@@ -4064,6 +4391,14 @@
                 <w:lang w:val="en-AU"/>
               </w:rPr>
             </w:pPr>
+            <w:r>
+              <w:rPr>
+                <w:rFonts w:ascii="Calibri" w:hAnsi="Calibri" w:cs="Times New Roman"/>
+                <w:color w:val="auto"/>
+                <w:lang w:val="en-AU"/>
+              </w:rPr>
+              <w:t>3</w:t>
+            </w:r>
           </w:p>
         </w:tc>
         <w:tc>
@@ -4081,6 +4416,14 @@
                 <w:lang w:val="en-AU"/>
               </w:rPr>
             </w:pPr>
+            <w:r>
+              <w:rPr>
+                <w:rFonts w:ascii="Calibri" w:hAnsi="Calibri" w:cs="Times New Roman"/>
+                <w:color w:val="auto"/>
+                <w:lang w:val="en-AU"/>
+              </w:rPr>
+              <w:t>Critical</w:t>
+            </w:r>
           </w:p>
         </w:tc>
       </w:tr>
@@ -4104,6 +4447,14 @@
                 <w:lang w:val="en-AU"/>
               </w:rPr>
             </w:pPr>
+            <w:r>
+              <w:rPr>
+                <w:rFonts w:ascii="Calibri" w:hAnsi="Calibri" w:cs="Times New Roman"/>
+                <w:color w:val="auto"/>
+                <w:lang w:val="en-AU"/>
+              </w:rPr>
+              <w:t>Picking up heavy load Incorrectly</w:t>
+            </w:r>
           </w:p>
         </w:tc>
         <w:tc>
@@ -4121,6 +4472,14 @@
                 <w:lang w:val="en-AU"/>
               </w:rPr>
             </w:pPr>
+            <w:r>
+              <w:rPr>
+                <w:rFonts w:ascii="Calibri" w:hAnsi="Calibri" w:cs="Times New Roman"/>
+                <w:color w:val="auto"/>
+                <w:lang w:val="en-AU"/>
+              </w:rPr>
+              <w:t>C</w:t>
+            </w:r>
           </w:p>
         </w:tc>
         <w:tc>
@@ -4138,6 +4497,14 @@
                 <w:lang w:val="en-AU"/>
               </w:rPr>
             </w:pPr>
+            <w:r>
+              <w:rPr>
+                <w:rFonts w:ascii="Calibri" w:hAnsi="Calibri" w:cs="Times New Roman"/>
+                <w:color w:val="auto"/>
+                <w:lang w:val="en-AU"/>
+              </w:rPr>
+              <w:t>3</w:t>
+            </w:r>
           </w:p>
         </w:tc>
         <w:tc>
@@ -4155,6 +4522,14 @@
                 <w:lang w:val="en-AU"/>
               </w:rPr>
             </w:pPr>
+            <w:r>
+              <w:rPr>
+                <w:rFonts w:ascii="Calibri" w:hAnsi="Calibri" w:cs="Times New Roman"/>
+                <w:color w:val="auto"/>
+                <w:lang w:val="en-AU"/>
+              </w:rPr>
+              <w:t>medium</w:t>
+            </w:r>
           </w:p>
         </w:tc>
       </w:tr>
@@ -4178,6 +4553,14 @@
                 <w:lang w:val="en-AU"/>
               </w:rPr>
             </w:pPr>
+            <w:r>
+              <w:rPr>
+                <w:rFonts w:ascii="Calibri" w:hAnsi="Calibri" w:cs="Times New Roman"/>
+                <w:color w:val="auto"/>
+                <w:lang w:val="en-AU"/>
+              </w:rPr>
+              <w:t>Spilt chemicals - Bleach</w:t>
+            </w:r>
           </w:p>
         </w:tc>
         <w:tc>
@@ -4195,6 +4578,14 @@
                 <w:lang w:val="en-AU"/>
               </w:rPr>
             </w:pPr>
+            <w:r>
+              <w:rPr>
+                <w:rFonts w:ascii="Calibri" w:hAnsi="Calibri" w:cs="Times New Roman"/>
+                <w:color w:val="auto"/>
+                <w:lang w:val="en-AU"/>
+              </w:rPr>
+              <w:t>B</w:t>
+            </w:r>
           </w:p>
         </w:tc>
         <w:tc>
@@ -4212,6 +4603,14 @@
                 <w:lang w:val="en-AU"/>
               </w:rPr>
             </w:pPr>
+            <w:r>
+              <w:rPr>
+                <w:rFonts w:ascii="Calibri" w:hAnsi="Calibri" w:cs="Times New Roman"/>
+                <w:color w:val="auto"/>
+                <w:lang w:val="en-AU"/>
+              </w:rPr>
+              <w:t>1</w:t>
+            </w:r>
           </w:p>
         </w:tc>
         <w:tc>
@@ -4229,6 +4628,14 @@
                 <w:lang w:val="en-AU"/>
               </w:rPr>
             </w:pPr>
+            <w:r>
+              <w:rPr>
+                <w:rFonts w:ascii="Calibri" w:hAnsi="Calibri" w:cs="Times New Roman"/>
+                <w:color w:val="auto"/>
+                <w:lang w:val="en-AU"/>
+              </w:rPr>
+              <w:t>Low</w:t>
+            </w:r>
           </w:p>
         </w:tc>
       </w:tr>
@@ -4252,6 +4659,14 @@
                 <w:lang w:val="en-AU"/>
               </w:rPr>
             </w:pPr>
+            <w:r>
+              <w:rPr>
+                <w:rFonts w:ascii="Calibri" w:hAnsi="Calibri" w:cs="Times New Roman"/>
+                <w:color w:val="auto"/>
+                <w:lang w:val="en-AU"/>
+              </w:rPr>
+              <w:t>Wrist Strain</w:t>
+            </w:r>
           </w:p>
         </w:tc>
         <w:tc>
@@ -4269,6 +4684,14 @@
                 <w:lang w:val="en-AU"/>
               </w:rPr>
             </w:pPr>
+            <w:r>
+              <w:rPr>
+                <w:rFonts w:ascii="Calibri" w:hAnsi="Calibri" w:cs="Times New Roman"/>
+                <w:color w:val="auto"/>
+                <w:lang w:val="en-AU"/>
+              </w:rPr>
+              <w:t>D</w:t>
+            </w:r>
           </w:p>
         </w:tc>
         <w:tc>
@@ -4286,6 +4709,14 @@
                 <w:lang w:val="en-AU"/>
               </w:rPr>
             </w:pPr>
+            <w:r>
+              <w:rPr>
+                <w:rFonts w:ascii="Calibri" w:hAnsi="Calibri" w:cs="Times New Roman"/>
+                <w:color w:val="auto"/>
+                <w:lang w:val="en-AU"/>
+              </w:rPr>
+              <w:t>2</w:t>
+            </w:r>
           </w:p>
         </w:tc>
         <w:tc>
@@ -4303,6 +4734,14 @@
                 <w:lang w:val="en-AU"/>
               </w:rPr>
             </w:pPr>
+            <w:r>
+              <w:rPr>
+                <w:rFonts w:ascii="Calibri" w:hAnsi="Calibri" w:cs="Times New Roman"/>
+                <w:color w:val="auto"/>
+                <w:lang w:val="en-AU"/>
+              </w:rPr>
+              <w:t>Low</w:t>
+            </w:r>
           </w:p>
         </w:tc>
       </w:tr>
@@ -4326,6 +4765,14 @@
                 <w:lang w:val="en-AU"/>
               </w:rPr>
             </w:pPr>
+            <w:r>
+              <w:rPr>
+                <w:rFonts w:ascii="Calibri" w:hAnsi="Calibri" w:cs="Times New Roman"/>
+                <w:color w:val="auto"/>
+                <w:lang w:val="en-AU"/>
+              </w:rPr>
+              <w:t>Psychological trauma</w:t>
+            </w:r>
           </w:p>
         </w:tc>
         <w:tc>
@@ -4343,6 +4790,14 @@
                 <w:lang w:val="en-AU"/>
               </w:rPr>
             </w:pPr>
+            <w:r>
+              <w:rPr>
+                <w:rFonts w:ascii="Calibri" w:hAnsi="Calibri" w:cs="Times New Roman"/>
+                <w:color w:val="auto"/>
+                <w:lang w:val="en-AU"/>
+              </w:rPr>
+              <w:t>B</w:t>
+            </w:r>
           </w:p>
         </w:tc>
         <w:tc>
@@ -4360,6 +4815,14 @@
                 <w:lang w:val="en-AU"/>
               </w:rPr>
             </w:pPr>
+            <w:r>
+              <w:rPr>
+                <w:rFonts w:ascii="Calibri" w:hAnsi="Calibri" w:cs="Times New Roman"/>
+                <w:color w:val="auto"/>
+                <w:lang w:val="en-AU"/>
+              </w:rPr>
+              <w:t>3</w:t>
+            </w:r>
           </w:p>
         </w:tc>
         <w:tc>
@@ -4377,6 +4840,14 @@
                 <w:lang w:val="en-AU"/>
               </w:rPr>
             </w:pPr>
+            <w:r>
+              <w:rPr>
+                <w:rFonts w:ascii="Calibri" w:hAnsi="Calibri" w:cs="Times New Roman"/>
+                <w:color w:val="auto"/>
+                <w:lang w:val="en-AU"/>
+              </w:rPr>
+              <w:t>medium</w:t>
+            </w:r>
           </w:p>
         </w:tc>
       </w:tr>
@@ -4400,6 +4871,14 @@
                 <w:lang w:val="en-AU"/>
               </w:rPr>
             </w:pPr>
+            <w:r>
+              <w:rPr>
+                <w:rFonts w:ascii="Calibri" w:hAnsi="Calibri" w:cs="Times New Roman"/>
+                <w:color w:val="auto"/>
+                <w:lang w:val="en-AU"/>
+              </w:rPr>
+              <w:t>Trip hazards</w:t>
+            </w:r>
           </w:p>
         </w:tc>
         <w:tc>
@@ -4417,6 +4896,14 @@
                 <w:lang w:val="en-AU"/>
               </w:rPr>
             </w:pPr>
+            <w:r>
+              <w:rPr>
+                <w:rFonts w:ascii="Calibri" w:hAnsi="Calibri" w:cs="Times New Roman"/>
+                <w:color w:val="auto"/>
+                <w:lang w:val="en-AU"/>
+              </w:rPr>
+              <w:t>C</w:t>
+            </w:r>
           </w:p>
         </w:tc>
         <w:tc>
@@ -4434,6 +4921,14 @@
                 <w:lang w:val="en-AU"/>
               </w:rPr>
             </w:pPr>
+            <w:r>
+              <w:rPr>
+                <w:rFonts w:ascii="Calibri" w:hAnsi="Calibri" w:cs="Times New Roman"/>
+                <w:color w:val="auto"/>
+                <w:lang w:val="en-AU"/>
+              </w:rPr>
+              <w:t>3</w:t>
+            </w:r>
           </w:p>
         </w:tc>
         <w:tc>
@@ -4451,6 +4946,14 @@
                 <w:lang w:val="en-AU"/>
               </w:rPr>
             </w:pPr>
+            <w:r>
+              <w:rPr>
+                <w:rFonts w:ascii="Calibri" w:hAnsi="Calibri" w:cs="Times New Roman"/>
+                <w:color w:val="auto"/>
+                <w:lang w:val="en-AU"/>
+              </w:rPr>
+              <w:t>Low</w:t>
+            </w:r>
           </w:p>
         </w:tc>
       </w:tr>
@@ -4474,6 +4977,14 @@
                 <w:lang w:val="en-AU"/>
               </w:rPr>
             </w:pPr>
+            <w:r>
+              <w:rPr>
+                <w:rFonts w:ascii="Calibri" w:hAnsi="Calibri" w:cs="Times New Roman"/>
+                <w:color w:val="auto"/>
+                <w:lang w:val="en-AU"/>
+              </w:rPr>
+              <w:t>Malfunctioning Machinery</w:t>
+            </w:r>
           </w:p>
         </w:tc>
         <w:tc>
@@ -4491,6 +5002,14 @@
                 <w:lang w:val="en-AU"/>
               </w:rPr>
             </w:pPr>
+            <w:r>
+              <w:rPr>
+                <w:rFonts w:ascii="Calibri" w:hAnsi="Calibri" w:cs="Times New Roman"/>
+                <w:color w:val="auto"/>
+                <w:lang w:val="en-AU"/>
+              </w:rPr>
+              <w:t>B</w:t>
+            </w:r>
           </w:p>
         </w:tc>
         <w:tc>
@@ -4508,6 +5027,14 @@
                 <w:lang w:val="en-AU"/>
               </w:rPr>
             </w:pPr>
+            <w:r>
+              <w:rPr>
+                <w:rFonts w:ascii="Calibri" w:hAnsi="Calibri" w:cs="Times New Roman"/>
+                <w:color w:val="auto"/>
+                <w:lang w:val="en-AU"/>
+              </w:rPr>
+              <w:t>2</w:t>
+            </w:r>
           </w:p>
         </w:tc>
         <w:tc>
@@ -4525,6 +5052,14 @@
                 <w:lang w:val="en-AU"/>
               </w:rPr>
             </w:pPr>
+            <w:r>
+              <w:rPr>
+                <w:rFonts w:ascii="Calibri" w:hAnsi="Calibri" w:cs="Times New Roman"/>
+                <w:color w:val="auto"/>
+                <w:lang w:val="en-AU"/>
+              </w:rPr>
+              <w:t>Low</w:t>
+            </w:r>
           </w:p>
         </w:tc>
       </w:tr>
@@ -4535,10 +5070,8 @@
         <w:sectPr>
           <w:headerReference w:type="even" r:id="rId12"/>
           <w:headerReference w:type="default" r:id="rId13"/>
-          <w:footerReference w:type="even" r:id="rId14"/>
-          <w:footerReference w:type="default" r:id="rId15"/>
-          <w:headerReference w:type="first" r:id="rId16"/>
-          <w:footerReference w:type="first" r:id="rId17"/>
+          <w:footerReference w:type="default" r:id="rId14"/>
+          <w:headerReference w:type="first" r:id="rId15"/>
           <w:pgSz w:w="11906" w:h="16838"/>
           <w:pgMar w:top="1440" w:right="1440" w:bottom="1440" w:left="1440" w:header="397" w:footer="708" w:gutter="0"/>
           <w:cols w:space="708"/>
@@ -4602,6 +5135,14 @@
                 <w:lang w:val="en-AU"/>
               </w:rPr>
             </w:pPr>
+            <w:r>
+              <w:rPr>
+                <w:rFonts w:ascii="Calibri" w:hAnsi="Calibri" w:cs="Times New Roman"/>
+                <w:color w:val="auto"/>
+                <w:lang w:val="en-AU"/>
+              </w:rPr>
+              <w:t>GamesRock Convention</w:t>
+            </w:r>
           </w:p>
         </w:tc>
       </w:tr>
@@ -4640,6 +5181,14 @@
                 <w:lang w:val="en-AU"/>
               </w:rPr>
             </w:pPr>
+            <w:r>
+              <w:rPr>
+                <w:rFonts w:ascii="Calibri" w:hAnsi="Calibri" w:cs="Times New Roman"/>
+                <w:color w:val="auto"/>
+                <w:lang w:val="en-AU"/>
+              </w:rPr>
+              <w:t>Benjamin Scott</w:t>
+            </w:r>
           </w:p>
         </w:tc>
       </w:tr>
@@ -4678,6 +5227,14 @@
                 <w:lang w:val="en-AU"/>
               </w:rPr>
             </w:pPr>
+            <w:r>
+              <w:rPr>
+                <w:rFonts w:ascii="Calibri" w:hAnsi="Calibri" w:cs="Times New Roman"/>
+                <w:color w:val="auto"/>
+                <w:lang w:val="en-AU"/>
+              </w:rPr>
+              <w:t>6/4/21</w:t>
+            </w:r>
           </w:p>
         </w:tc>
       </w:tr>
@@ -5814,34 +6371,54 @@
     <w:p>
       <w:r>
         <w:rPr>
-          <w:highlight w:val="yellow"/>
-        </w:rPr>
-        <w:t>&lt;Business name&gt;</w:t>
-      </w:r>
-      <w:r>
-        <w:t xml:space="preserve"> is committed to providing appropriate training to ensure workers have the skills and knowledge necessary to fulfil their WHS obligations. WHS training is a fundamental requirement for </w:t>
-      </w:r>
-      <w:r>
-        <w:rPr>
-          <w:highlight w:val="yellow"/>
-        </w:rPr>
-        <w:t>&lt;Business name&gt;</w:t>
-      </w:r>
-      <w:r>
-        <w:t xml:space="preserve"> to achieve a safe workplace. </w:t>
-      </w:r>
-    </w:p>
-    <w:p>
-      <w:r>
-        <w:t xml:space="preserve">The following induction checklist should be used in conjunction with the general induction training program for workers to ensure that all new workers are aware of the WHS systems, policies and procedures in place within </w:t>
-      </w:r>
-      <w:r>
-        <w:rPr>
-          <w:highlight w:val="yellow"/>
-        </w:rPr>
-        <w:t>&lt;business name&gt;</w:t>
-      </w:r>
-      <w:r>
+          <w:lang w:val="en-GB"/>
+        </w:rPr>
+        <w:t>IntenseVR Games</w:t>
+      </w:r>
+      <w:r>
+        <w:t xml:space="preserve"> </w:t>
+      </w:r>
+      <w:r>
+        <w:t xml:space="preserve">is committed to providing appropriate training to ensure workers have the skills and knowledge necessary to fulfil their WHS obligations. WHS training is a fundamental requirement for </w:t>
+      </w:r>
+      <w:r>
+        <w:rPr>
+          <w:lang w:val="en-GB"/>
+        </w:rPr>
+        <w:t>IntenseVR Games</w:t>
+      </w:r>
+      <w:r>
+        <w:t xml:space="preserve"> </w:t>
+      </w:r>
+      <w:r>
+        <w:t xml:space="preserve">to achieve a safe workplace. </w:t>
+      </w:r>
+    </w:p>
+    <w:p>
+      <w:r>
+        <w:t xml:space="preserve">The following induction checklist should be used in conjunction with the general induction training program for workers to ensure that all new workers are aware of the WHS systems, </w:t>
+      </w:r>
+      <w:proofErr w:type="gramStart"/>
+      <w:r>
+        <w:t>policies</w:t>
+      </w:r>
+      <w:proofErr w:type="gramEnd"/>
+      <w:r>
+        <w:t xml:space="preserve"> </w:t>
+      </w:r>
+      <w:r>
+        <w:t xml:space="preserve">and procedures in place within </w:t>
+      </w:r>
+      <w:r>
+        <w:rPr>
+          <w:lang w:val="en-GB"/>
+        </w:rPr>
+        <w:t>IntenseVR Games</w:t>
+      </w:r>
+      <w:r>
+        <w:rPr>
+          <w:lang w:val="en-GB"/>
+        </w:rPr>
         <w:t>.</w:t>
       </w:r>
     </w:p>
@@ -7161,16 +7738,6 @@
 </file>
 
 <file path=word/footer1.xml><?xml version="1.0" encoding="utf-8"?>
-<w:ftr xmlns:wpc="http://schemas.microsoft.com/office/word/2010/wordprocessingCanvas" xmlns:cx="http://schemas.microsoft.com/office/drawing/2014/chartex" xmlns:cx1="http://schemas.microsoft.com/office/drawing/2015/9/8/chartex" xmlns:cx2="http://schemas.microsoft.com/office/drawing/2015/10/21/chartex" xmlns:cx3="http://schemas.microsoft.com/office/drawing/2016/5/9/chartex" xmlns:cx4="http://schemas.microsoft.com/office/drawing/2016/5/10/chartex" xmlns:cx5="http://schemas.microsoft.com/office/drawing/2016/5/11/chartex" xmlns:cx6="http://schemas.microsoft.com/office/drawing/2016/5/12/chartex" xmlns:cx7="http://schemas.microsoft.com/office/drawing/2016/5/13/chartex" xmlns:cx8="http://schemas.microsoft.com/office/drawing/2016/5/14/chartex" xmlns:mc="http://schemas.openxmlformats.org/markup-compatibility/2006" xmlns:aink="http://schemas.microsoft.com/office/drawing/2016/ink" xmlns:am3d="http://schemas.microsoft.com/office/drawing/2017/model3d" xmlns:o="urn:schemas-microsoft-com:office:office" xmlns:r="http://schemas.openxmlformats.org/officeDocument/2006/relationships" xmlns:m="http://schemas.openxmlformats.org/officeDocument/2006/math" xmlns:v="urn:schemas-microsoft-com:vml" xmlns:wp14="http://schemas.microsoft.com/office/word/2010/wordprocessingDrawing" xmlns:wp="http://schemas.openxmlformats.org/drawingml/2006/wordprocessingDrawing" xmlns:w10="urn:schemas-microsoft-com:office:word" xmlns:w="http://schemas.openxmlformats.org/wordprocessingml/2006/main" xmlns:w14="http://schemas.microsoft.com/office/word/2010/wordml" xmlns:w15="http://schemas.microsoft.com/office/word/2012/wordml" xmlns:w16cex="http://schemas.microsoft.com/office/word/2018/wordml/cex" xmlns:w16cid="http://schemas.microsoft.com/office/word/2016/wordml/cid" xmlns:w16="http://schemas.microsoft.com/office/word/2018/wordml" xmlns:w16se="http://schemas.microsoft.com/office/word/2015/wordml/symex" xmlns:wpg="http://schemas.microsoft.com/office/word/2010/wordprocessingGroup" xmlns:wpi="http://schemas.microsoft.com/office/word/2010/wordprocessingInk" xmlns:wne="http://schemas.microsoft.com/office/word/2006/wordml" xmlns:wps="http://schemas.microsoft.com/office/word/2010/wordprocessingShape" mc:Ignorable="w14 w15 w16se w16cid w16 w16cex wp14">
-  <w:p>
-    <w:pPr>
-      <w:pStyle w:val="Footer"/>
-    </w:pPr>
-  </w:p>
-</w:ftr>
-</file>
-
-<file path=word/footer2.xml><?xml version="1.0" encoding="utf-8"?>
 <w:ftr xmlns:wpc="http://schemas.microsoft.com/office/word/2010/wordprocessingCanvas" xmlns:cx="http://schemas.microsoft.com/office/drawing/2014/chartex" xmlns:cx1="http://schemas.microsoft.com/office/drawing/2015/9/8/chartex" xmlns:cx2="http://schemas.microsoft.com/office/drawing/2015/10/21/chartex" xmlns:cx3="http://schemas.microsoft.com/office/drawing/2016/5/9/chartex" xmlns:cx4="http://schemas.microsoft.com/office/drawing/2016/5/10/chartex" xmlns:cx5="http://schemas.microsoft.com/office/drawing/2016/5/11/chartex" xmlns:cx6="http://schemas.microsoft.com/office/drawing/2016/5/12/chartex" xmlns:cx7="http://schemas.microsoft.com/office/drawing/2016/5/13/chartex" xmlns:cx8="http://schemas.microsoft.com/office/drawing/2016/5/14/chartex" xmlns:mc="http://schemas.openxmlformats.org/markup-compatibility/2006" xmlns:aink="http://schemas.microsoft.com/office/drawing/2016/ink" xmlns:am3d="http://schemas.microsoft.com/office/drawing/2017/model3d" xmlns:o="urn:schemas-microsoft-com:office:office" xmlns:r="http://schemas.openxmlformats.org/officeDocument/2006/relationships" xmlns:m="http://schemas.openxmlformats.org/officeDocument/2006/math" xmlns:v="urn:schemas-microsoft-com:vml" xmlns:wp14="http://schemas.microsoft.com/office/word/2010/wordprocessingDrawing" xmlns:wp="http://schemas.openxmlformats.org/drawingml/2006/wordprocessingDrawing" xmlns:w10="urn:schemas-microsoft-com:office:word" xmlns:w="http://schemas.openxmlformats.org/wordprocessingml/2006/main" xmlns:w14="http://schemas.microsoft.com/office/word/2010/wordml" xmlns:w15="http://schemas.microsoft.com/office/word/2012/wordml" xmlns:w16cex="http://schemas.microsoft.com/office/word/2018/wordml/cex" xmlns:w16cid="http://schemas.microsoft.com/office/word/2016/wordml/cid" xmlns:w16="http://schemas.microsoft.com/office/word/2018/wordml" xmlns:w16se="http://schemas.microsoft.com/office/word/2015/wordml/symex" xmlns:wpg="http://schemas.microsoft.com/office/word/2010/wordprocessingGroup" xmlns:wpi="http://schemas.microsoft.com/office/word/2010/wordprocessingInk" xmlns:wne="http://schemas.microsoft.com/office/word/2006/wordml" xmlns:wps="http://schemas.microsoft.com/office/word/2010/wordprocessingShape" mc:Ignorable="w14 w15 w16se w16cid w16 w16cex wp14">
   <w:p>
     <w:pPr>
@@ -7258,16 +7825,6 @@
       </w:rPr>
       <w:t>AIE 2016</w:t>
     </w:r>
-  </w:p>
-</w:ftr>
-</file>
-
-<file path=word/footer3.xml><?xml version="1.0" encoding="utf-8"?>
-<w:ftr xmlns:wpc="http://schemas.microsoft.com/office/word/2010/wordprocessingCanvas" xmlns:cx="http://schemas.microsoft.com/office/drawing/2014/chartex" xmlns:cx1="http://schemas.microsoft.com/office/drawing/2015/9/8/chartex" xmlns:cx2="http://schemas.microsoft.com/office/drawing/2015/10/21/chartex" xmlns:cx3="http://schemas.microsoft.com/office/drawing/2016/5/9/chartex" xmlns:cx4="http://schemas.microsoft.com/office/drawing/2016/5/10/chartex" xmlns:cx5="http://schemas.microsoft.com/office/drawing/2016/5/11/chartex" xmlns:cx6="http://schemas.microsoft.com/office/drawing/2016/5/12/chartex" xmlns:cx7="http://schemas.microsoft.com/office/drawing/2016/5/13/chartex" xmlns:cx8="http://schemas.microsoft.com/office/drawing/2016/5/14/chartex" xmlns:mc="http://schemas.openxmlformats.org/markup-compatibility/2006" xmlns:aink="http://schemas.microsoft.com/office/drawing/2016/ink" xmlns:am3d="http://schemas.microsoft.com/office/drawing/2017/model3d" xmlns:o="urn:schemas-microsoft-com:office:office" xmlns:r="http://schemas.openxmlformats.org/officeDocument/2006/relationships" xmlns:m="http://schemas.openxmlformats.org/officeDocument/2006/math" xmlns:v="urn:schemas-microsoft-com:vml" xmlns:wp14="http://schemas.microsoft.com/office/word/2010/wordprocessingDrawing" xmlns:wp="http://schemas.openxmlformats.org/drawingml/2006/wordprocessingDrawing" xmlns:w10="urn:schemas-microsoft-com:office:word" xmlns:w="http://schemas.openxmlformats.org/wordprocessingml/2006/main" xmlns:w14="http://schemas.microsoft.com/office/word/2010/wordml" xmlns:w15="http://schemas.microsoft.com/office/word/2012/wordml" xmlns:w16cex="http://schemas.microsoft.com/office/word/2018/wordml/cex" xmlns:w16cid="http://schemas.microsoft.com/office/word/2016/wordml/cid" xmlns:w16="http://schemas.microsoft.com/office/word/2018/wordml" xmlns:w16se="http://schemas.microsoft.com/office/word/2015/wordml/symex" xmlns:wpg="http://schemas.microsoft.com/office/word/2010/wordprocessingGroup" xmlns:wpi="http://schemas.microsoft.com/office/word/2010/wordprocessingInk" xmlns:wne="http://schemas.microsoft.com/office/word/2006/wordml" xmlns:wps="http://schemas.microsoft.com/office/word/2010/wordprocessingShape" mc:Ignorable="w14 w15 w16se w16cid w16 w16cex wp14">
-  <w:p>
-    <w:pPr>
-      <w:pStyle w:val="Footer"/>
-    </w:pPr>
   </w:p>
 </w:ftr>
 </file>
@@ -7660,7 +8217,7 @@
   <w:abstractNum w:abstractNumId="2" w15:restartNumberingAfterBreak="0">
     <w:nsid w:val="556B3B41"/>
     <w:multiLevelType w:val="hybridMultilevel"/>
-    <w:tmpl w:val="BF5828EC"/>
+    <w:tmpl w:val="CBEC90D6"/>
     <w:lvl w:ilvl="0" w:tplc="0C090001">
       <w:start w:val="1"/>
       <w:numFmt w:val="bullet"/>
@@ -8723,7 +9280,6 @@
   <w:style w:type="character" w:default="1" w:styleId="DefaultParagraphFont">
     <w:name w:val="Default Paragraph Font"/>
     <w:uiPriority w:val="1"/>
-    <w:semiHidden/>
     <w:unhideWhenUsed/>
   </w:style>
   <w:style w:type="table" w:default="1" w:styleId="TableNormal">
@@ -9591,10 +10147,6 @@
 </file>
 
 <file path=customXml/item1.xml><?xml version="1.0" encoding="utf-8"?>
-<b:Sources xmlns:b="http://schemas.openxmlformats.org/officeDocument/2006/bibliography" xmlns="http://schemas.openxmlformats.org/officeDocument/2006/bibliography" SelectedStyle="\APA.XSL" StyleName="APA"/>
-</file>
-
-<file path=customXml/item2.xml><?xml version="1.0" encoding="utf-8"?>
 <?mso-contentType ?>
 <FormTemplates xmlns="http://schemas.microsoft.com/sharepoint/v3/contenttype/forms">
   <Display>DocumentLibraryForm</Display>
@@ -9603,7 +10155,19 @@
 </FormTemplates>
 </file>
 
+<file path=customXml/item2.xml><?xml version="1.0" encoding="utf-8"?>
+<b:Sources xmlns:b="http://schemas.openxmlformats.org/officeDocument/2006/bibliography" xmlns="http://schemas.openxmlformats.org/officeDocument/2006/bibliography" SelectedStyle="\APA.XSL" StyleName="APA"/>
+</file>
+
 <file path=customXml/item3.xml><?xml version="1.0" encoding="utf-8"?>
+<p:properties xmlns:p="http://schemas.microsoft.com/office/2006/metadata/properties" xmlns:xsi="http://www.w3.org/2001/XMLSchema-instance" xmlns:pc="http://schemas.microsoft.com/office/infopath/2007/PartnerControls">
+  <documentManagement>
+    <Sesh xmlns="6ac566f0-206d-4bc5-bcec-ce830458d3f1" xsi:nil="true"/>
+  </documentManagement>
+</p:properties>
+</file>
+
+<file path=customXml/item4.xml><?xml version="1.0" encoding="utf-8"?>
 <ct:contentTypeSchema xmlns:ct="http://schemas.microsoft.com/office/2006/metadata/contentType" xmlns:ma="http://schemas.microsoft.com/office/2006/metadata/properties/metaAttributes" ct:_="" ma:_="" ma:contentTypeName="Document" ma:contentTypeID="0x01010016F4542A8E7DD640B3BC4F081D67BD17" ma:contentTypeVersion="15" ma:contentTypeDescription="Create a new document." ma:contentTypeScope="" ma:versionID="be47ee978ec73359d6b553e59e8f171a">
   <xsd:schema xmlns:xsd="http://www.w3.org/2001/XMLSchema" xmlns:xs="http://www.w3.org/2001/XMLSchema" xmlns:p="http://schemas.microsoft.com/office/2006/metadata/properties" xmlns:ns2="6ac566f0-206d-4bc5-bcec-ce830458d3f1" xmlns:ns3="4ba0a89f-8d28-45b8-8c8a-cf56563c9d8a" targetNamespace="http://schemas.microsoft.com/office/2006/metadata/properties" ma:root="true" ma:fieldsID="d984919627bd7c44d9094aa4c9dacac4" ns2:_="" ns3:_="">
     <xsd:import namespace="6ac566f0-206d-4bc5-bcec-ce830458d3f1"/>
@@ -9826,15 +10390,15 @@
 </ct:contentTypeSchema>
 </file>
 
-<file path=customXml/item4.xml><?xml version="1.0" encoding="utf-8"?>
-<p:properties xmlns:p="http://schemas.microsoft.com/office/2006/metadata/properties" xmlns:xsi="http://www.w3.org/2001/XMLSchema-instance" xmlns:pc="http://schemas.microsoft.com/office/infopath/2007/PartnerControls">
-  <documentManagement>
-    <Sesh xmlns="6ac566f0-206d-4bc5-bcec-ce830458d3f1" xsi:nil="true"/>
-  </documentManagement>
-</p:properties>
+<file path=customXml/itemProps1.xml><?xml version="1.0" encoding="utf-8"?>
+<ds:datastoreItem xmlns:ds="http://schemas.openxmlformats.org/officeDocument/2006/customXml" ds:itemID="{D33709D4-A6CA-4C43-8E66-111C6B86FC68}">
+  <ds:schemaRefs>
+    <ds:schemaRef ds:uri="http://schemas.microsoft.com/sharepoint/v3/contenttype/forms"/>
+  </ds:schemaRefs>
+</ds:datastoreItem>
 </file>
 
-<file path=customXml/itemProps1.xml><?xml version="1.0" encoding="utf-8"?>
+<file path=customXml/itemProps2.xml><?xml version="1.0" encoding="utf-8"?>
 <ds:datastoreItem xmlns:ds="http://schemas.openxmlformats.org/officeDocument/2006/customXml" ds:itemID="{85E74D62-0716-4A99-927D-6B2E17EBA11E}">
   <ds:schemaRefs>
     <ds:schemaRef ds:uri="http://schemas.openxmlformats.org/officeDocument/2006/bibliography"/>
@@ -9842,15 +10406,17 @@
 </ds:datastoreItem>
 </file>
 
-<file path=customXml/itemProps2.xml><?xml version="1.0" encoding="utf-8"?>
-<ds:datastoreItem xmlns:ds="http://schemas.openxmlformats.org/officeDocument/2006/customXml" ds:itemID="{D33709D4-A6CA-4C43-8E66-111C6B86FC68}">
+<file path=customXml/itemProps3.xml><?xml version="1.0" encoding="utf-8"?>
+<ds:datastoreItem xmlns:ds="http://schemas.openxmlformats.org/officeDocument/2006/customXml" ds:itemID="{DF2837E3-AAC6-4893-BE13-D9508974B03E}">
   <ds:schemaRefs>
-    <ds:schemaRef ds:uri="http://schemas.microsoft.com/sharepoint/v3/contenttype/forms"/>
+    <ds:schemaRef ds:uri="http://schemas.microsoft.com/office/2006/metadata/properties"/>
+    <ds:schemaRef ds:uri="http://schemas.microsoft.com/office/infopath/2007/PartnerControls"/>
+    <ds:schemaRef ds:uri="6ac566f0-206d-4bc5-bcec-ce830458d3f1"/>
   </ds:schemaRefs>
 </ds:datastoreItem>
 </file>
 
-<file path=customXml/itemProps3.xml><?xml version="1.0" encoding="utf-8"?>
+<file path=customXml/itemProps4.xml><?xml version="1.0" encoding="utf-8"?>
 <ds:datastoreItem xmlns:ds="http://schemas.openxmlformats.org/officeDocument/2006/customXml" ds:itemID="{9C6C5597-DFDE-478F-BA06-71614864DDB7}">
   <ds:schemaRefs>
     <ds:schemaRef ds:uri="http://schemas.microsoft.com/office/2006/metadata/contentType"/>
@@ -9867,14 +10433,4 @@
     <ds:schemaRef ds:uri="http://schemas.microsoft.com/internal/obd"/>
   </ds:schemaRefs>
 </ds:datastoreItem>
-</file>
-
-<file path=customXml/itemProps4.xml><?xml version="1.0" encoding="utf-8"?>
-<ds:datastoreItem xmlns:ds="http://schemas.openxmlformats.org/officeDocument/2006/customXml" ds:itemID="{DF2837E3-AAC6-4893-BE13-D9508974B03E}">
-  <ds:schemaRefs>
-    <ds:schemaRef ds:uri="http://schemas.microsoft.com/office/2006/metadata/properties"/>
-    <ds:schemaRef ds:uri="http://schemas.microsoft.com/office/infopath/2007/PartnerControls"/>
-    <ds:schemaRef ds:uri="6ac566f0-206d-4bc5-bcec-ce830458d3f1"/>
-  </ds:schemaRefs>
-</ds:datastoreItem>
 </file>
</xml_diff>